<commit_message>
persyaratan permohonan sim umum
</commit_message>
<xml_diff>
--- a/Dokumen tentang SIM.docx
+++ b/Dokumen tentang SIM.docx
@@ -3868,8 +3868,6 @@
         </w:rPr>
         <w:t xml:space="preserve"> 1.000 kg.</w:t>
       </w:r>
-      <w:bookmarkStart w:id="0" w:name="_GoBack"/>
-      <w:bookmarkEnd w:id="0"/>
     </w:p>
     <w:p>
       <w:pPr>
@@ -4422,21 +4420,350 @@
     </w:p>
     <w:p>
       <w:pPr>
+        <w:pStyle w:val="Heading2"/>
+        <w:pBdr>
+          <w:bottom w:val="single" w:sz="6" w:space="0" w:color="AAAAAA"/>
+        </w:pBdr>
+        <w:shd w:val="clear" w:color="auto" w:fill="FFFFFF"/>
+        <w:spacing w:before="240" w:beforeAutospacing="0" w:after="60" w:afterAutospacing="0"/>
+        <w:rPr>
+          <w:rFonts w:ascii="Georgia" w:hAnsi="Georgia"/>
+          <w:b w:val="0"/>
+          <w:bCs w:val="0"/>
+          <w:color w:val="000000"/>
+        </w:rPr>
+      </w:pPr>
+      <w:r>
+        <w:rPr>
+          <w:rStyle w:val="mw-headline"/>
+          <w:rFonts w:ascii="Georgia" w:hAnsi="Georgia"/>
+          <w:b w:val="0"/>
+          <w:bCs w:val="0"/>
+          <w:color w:val="000000"/>
+        </w:rPr>
+        <w:lastRenderedPageBreak/>
+        <w:t>Persyaratan Permohonan SIM Umum</w:t>
+      </w:r>
+      <w:bookmarkStart w:id="0" w:name="_GoBack"/>
+      <w:bookmarkEnd w:id="0"/>
+    </w:p>
+    <w:p>
+      <w:pPr>
         <w:pStyle w:val="NormalWeb"/>
         <w:shd w:val="clear" w:color="auto" w:fill="FFFFFF"/>
         <w:spacing w:before="120" w:beforeAutospacing="0" w:after="120" w:afterAutospacing="0" w:line="336" w:lineRule="atLeast"/>
-        <w:jc w:val="both"/>
-        <w:rPr>
-          <w:rFonts w:ascii="Arial" w:hAnsi="Arial" w:cs="Arial"/>
-          <w:color w:val="252525"/>
-          <w:sz w:val="21"/>
-          <w:szCs w:val="21"/>
-          <w:lang w:val="en-US"/>
-        </w:rPr>
-      </w:pPr>
+        <w:rPr>
+          <w:rFonts w:ascii="Arial" w:hAnsi="Arial" w:cs="Arial"/>
+          <w:color w:val="252525"/>
+          <w:sz w:val="21"/>
+          <w:szCs w:val="21"/>
+        </w:rPr>
+      </w:pPr>
+      <w:r>
+        <w:rPr>
+          <w:rFonts w:ascii="Arial" w:hAnsi="Arial" w:cs="Arial"/>
+          <w:color w:val="252525"/>
+          <w:sz w:val="21"/>
+          <w:szCs w:val="21"/>
+        </w:rPr>
+        <w:t>Persyaratan permohonan SIM Umum berdasarkan Pasal 83 ayat (1), (2), dan (3) UU No. 22 Tahun 2009:</w:t>
+      </w:r>
     </w:p>
-    <w:p/>
-    <w:p/>
+    <w:p>
+      <w:pPr>
+        <w:numPr>
+          <w:ilvl w:val="0"/>
+          <w:numId w:val="3"/>
+        </w:numPr>
+        <w:shd w:val="clear" w:color="auto" w:fill="FFFFFF"/>
+        <w:spacing w:before="100" w:beforeAutospacing="1" w:after="24" w:line="336" w:lineRule="atLeast"/>
+        <w:ind w:left="768"/>
+        <w:rPr>
+          <w:rFonts w:ascii="Arial" w:hAnsi="Arial" w:cs="Arial"/>
+          <w:color w:val="252525"/>
+          <w:sz w:val="21"/>
+          <w:szCs w:val="21"/>
+        </w:rPr>
+      </w:pPr>
+      <w:r>
+        <w:rPr>
+          <w:rFonts w:ascii="Arial" w:hAnsi="Arial" w:cs="Arial"/>
+          <w:color w:val="252525"/>
+          <w:sz w:val="21"/>
+          <w:szCs w:val="21"/>
+        </w:rPr>
+        <w:t>Persyaratan Usia</w:t>
+      </w:r>
+    </w:p>
+    <w:p>
+      <w:pPr>
+        <w:numPr>
+          <w:ilvl w:val="1"/>
+          <w:numId w:val="3"/>
+        </w:numPr>
+        <w:shd w:val="clear" w:color="auto" w:fill="FFFFFF"/>
+        <w:spacing w:before="100" w:beforeAutospacing="1" w:after="24" w:line="336" w:lineRule="atLeast"/>
+        <w:ind w:left="1152"/>
+        <w:rPr>
+          <w:rFonts w:ascii="Arial" w:hAnsi="Arial" w:cs="Arial"/>
+          <w:color w:val="252525"/>
+          <w:sz w:val="21"/>
+          <w:szCs w:val="21"/>
+        </w:rPr>
+      </w:pPr>
+      <w:r>
+        <w:rPr>
+          <w:rFonts w:ascii="Arial" w:hAnsi="Arial" w:cs="Arial"/>
+          <w:color w:val="252525"/>
+          <w:sz w:val="21"/>
+          <w:szCs w:val="21"/>
+        </w:rPr>
+        <w:t>SIM A Umum 17 tahun</w:t>
+      </w:r>
+    </w:p>
+    <w:p>
+      <w:pPr>
+        <w:numPr>
+          <w:ilvl w:val="1"/>
+          <w:numId w:val="3"/>
+        </w:numPr>
+        <w:shd w:val="clear" w:color="auto" w:fill="FFFFFF"/>
+        <w:spacing w:before="100" w:beforeAutospacing="1" w:after="24" w:line="336" w:lineRule="atLeast"/>
+        <w:ind w:left="1152"/>
+        <w:rPr>
+          <w:rFonts w:ascii="Arial" w:hAnsi="Arial" w:cs="Arial"/>
+          <w:color w:val="252525"/>
+          <w:sz w:val="21"/>
+          <w:szCs w:val="21"/>
+        </w:rPr>
+      </w:pPr>
+      <w:r>
+        <w:rPr>
+          <w:rFonts w:ascii="Arial" w:hAnsi="Arial" w:cs="Arial"/>
+          <w:color w:val="252525"/>
+          <w:sz w:val="21"/>
+          <w:szCs w:val="21"/>
+        </w:rPr>
+        <w:t>SIM B1 Umum 22 tahun</w:t>
+      </w:r>
+    </w:p>
+    <w:p>
+      <w:pPr>
+        <w:numPr>
+          <w:ilvl w:val="1"/>
+          <w:numId w:val="3"/>
+        </w:numPr>
+        <w:shd w:val="clear" w:color="auto" w:fill="FFFFFF"/>
+        <w:spacing w:before="100" w:beforeAutospacing="1" w:after="24" w:line="336" w:lineRule="atLeast"/>
+        <w:ind w:left="1152"/>
+        <w:rPr>
+          <w:rFonts w:ascii="Arial" w:hAnsi="Arial" w:cs="Arial"/>
+          <w:color w:val="252525"/>
+          <w:sz w:val="21"/>
+          <w:szCs w:val="21"/>
+        </w:rPr>
+      </w:pPr>
+      <w:r>
+        <w:rPr>
+          <w:rFonts w:ascii="Arial" w:hAnsi="Arial" w:cs="Arial"/>
+          <w:color w:val="252525"/>
+          <w:sz w:val="21"/>
+          <w:szCs w:val="21"/>
+        </w:rPr>
+        <w:t>SIM B2 Umum 23 tahun</w:t>
+      </w:r>
+    </w:p>
+    <w:p>
+      <w:pPr>
+        <w:numPr>
+          <w:ilvl w:val="0"/>
+          <w:numId w:val="3"/>
+        </w:numPr>
+        <w:shd w:val="clear" w:color="auto" w:fill="FFFFFF"/>
+        <w:spacing w:before="100" w:beforeAutospacing="1" w:after="24" w:line="336" w:lineRule="atLeast"/>
+        <w:ind w:left="768"/>
+        <w:rPr>
+          <w:rFonts w:ascii="Arial" w:hAnsi="Arial" w:cs="Arial"/>
+          <w:color w:val="252525"/>
+          <w:sz w:val="21"/>
+          <w:szCs w:val="21"/>
+        </w:rPr>
+      </w:pPr>
+      <w:r>
+        <w:rPr>
+          <w:rFonts w:ascii="Arial" w:hAnsi="Arial" w:cs="Arial"/>
+          <w:color w:val="252525"/>
+          <w:sz w:val="21"/>
+          <w:szCs w:val="21"/>
+        </w:rPr>
+        <w:t>Persyaratan Khusus</w:t>
+      </w:r>
+    </w:p>
+    <w:p>
+      <w:pPr>
+        <w:numPr>
+          <w:ilvl w:val="1"/>
+          <w:numId w:val="3"/>
+        </w:numPr>
+        <w:shd w:val="clear" w:color="auto" w:fill="FFFFFF"/>
+        <w:spacing w:before="100" w:beforeAutospacing="1" w:after="24" w:line="336" w:lineRule="atLeast"/>
+        <w:ind w:left="1152"/>
+        <w:rPr>
+          <w:rFonts w:ascii="Arial" w:hAnsi="Arial" w:cs="Arial"/>
+          <w:color w:val="252525"/>
+          <w:sz w:val="21"/>
+          <w:szCs w:val="21"/>
+        </w:rPr>
+      </w:pPr>
+      <w:r>
+        <w:rPr>
+          <w:rFonts w:ascii="Arial" w:hAnsi="Arial" w:cs="Arial"/>
+          <w:color w:val="252525"/>
+          <w:sz w:val="21"/>
+          <w:szCs w:val="21"/>
+        </w:rPr>
+        <w:t>Lulus Ujian Teori</w:t>
+      </w:r>
+    </w:p>
+    <w:p>
+      <w:pPr>
+        <w:numPr>
+          <w:ilvl w:val="1"/>
+          <w:numId w:val="3"/>
+        </w:numPr>
+        <w:shd w:val="clear" w:color="auto" w:fill="FFFFFF"/>
+        <w:spacing w:before="100" w:beforeAutospacing="1" w:after="24" w:line="336" w:lineRule="atLeast"/>
+        <w:ind w:left="1152"/>
+        <w:rPr>
+          <w:rFonts w:ascii="Arial" w:hAnsi="Arial" w:cs="Arial"/>
+          <w:color w:val="252525"/>
+          <w:sz w:val="21"/>
+          <w:szCs w:val="21"/>
+        </w:rPr>
+      </w:pPr>
+      <w:r>
+        <w:rPr>
+          <w:rFonts w:ascii="Arial" w:hAnsi="Arial" w:cs="Arial"/>
+          <w:color w:val="252525"/>
+          <w:sz w:val="21"/>
+          <w:szCs w:val="21"/>
+        </w:rPr>
+        <w:t>Lulus Ujian Praktik</w:t>
+      </w:r>
+    </w:p>
+    <w:p>
+      <w:pPr>
+        <w:pStyle w:val="NormalWeb"/>
+        <w:shd w:val="clear" w:color="auto" w:fill="FFFFFF"/>
+        <w:spacing w:before="120" w:beforeAutospacing="0" w:after="120" w:afterAutospacing="0" w:line="336" w:lineRule="atLeast"/>
+        <w:rPr>
+          <w:rFonts w:ascii="Arial" w:hAnsi="Arial" w:cs="Arial"/>
+          <w:color w:val="252525"/>
+          <w:sz w:val="21"/>
+          <w:szCs w:val="21"/>
+        </w:rPr>
+      </w:pPr>
+      <w:r>
+        <w:rPr>
+          <w:rFonts w:ascii="Arial" w:hAnsi="Arial" w:cs="Arial"/>
+          <w:color w:val="252525"/>
+          <w:sz w:val="21"/>
+          <w:szCs w:val="21"/>
+        </w:rPr>
+        <w:t>Syarat tambahan berdasarkan Pasal 83 ayat (4) UU No. 22 Tahun 2009:</w:t>
+      </w:r>
+    </w:p>
+    <w:p>
+      <w:pPr>
+        <w:numPr>
+          <w:ilvl w:val="0"/>
+          <w:numId w:val="4"/>
+        </w:numPr>
+        <w:shd w:val="clear" w:color="auto" w:fill="FFFFFF"/>
+        <w:spacing w:before="100" w:beforeAutospacing="1" w:after="24" w:line="336" w:lineRule="atLeast"/>
+        <w:ind w:left="384"/>
+        <w:rPr>
+          <w:rFonts w:ascii="Arial" w:hAnsi="Arial" w:cs="Arial"/>
+          <w:color w:val="252525"/>
+          <w:sz w:val="21"/>
+          <w:szCs w:val="21"/>
+        </w:rPr>
+      </w:pPr>
+      <w:r>
+        <w:rPr>
+          <w:rFonts w:ascii="Arial" w:hAnsi="Arial" w:cs="Arial"/>
+          <w:color w:val="252525"/>
+          <w:sz w:val="21"/>
+          <w:szCs w:val="21"/>
+        </w:rPr>
+        <w:t>Permohonan SIM A Umum harus memiliki SIM A sekurang-kurangnya 12 bulan</w:t>
+      </w:r>
+    </w:p>
+    <w:p>
+      <w:pPr>
+        <w:numPr>
+          <w:ilvl w:val="0"/>
+          <w:numId w:val="4"/>
+        </w:numPr>
+        <w:shd w:val="clear" w:color="auto" w:fill="FFFFFF"/>
+        <w:spacing w:before="100" w:beforeAutospacing="1" w:after="24" w:line="336" w:lineRule="atLeast"/>
+        <w:ind w:left="384"/>
+        <w:rPr>
+          <w:rFonts w:ascii="Arial" w:hAnsi="Arial" w:cs="Arial"/>
+          <w:color w:val="252525"/>
+          <w:sz w:val="21"/>
+          <w:szCs w:val="21"/>
+        </w:rPr>
+      </w:pPr>
+      <w:r>
+        <w:rPr>
+          <w:rFonts w:ascii="Arial" w:hAnsi="Arial" w:cs="Arial"/>
+          <w:color w:val="252525"/>
+          <w:sz w:val="21"/>
+          <w:szCs w:val="21"/>
+        </w:rPr>
+        <w:t>Permohonan SIM B1 Umum harus memiliki SIM B1 atau SIM A Umum sekurang-kurangnya 12 bulan</w:t>
+      </w:r>
+    </w:p>
+    <w:p>
+      <w:pPr>
+        <w:numPr>
+          <w:ilvl w:val="0"/>
+          <w:numId w:val="4"/>
+        </w:numPr>
+        <w:shd w:val="clear" w:color="auto" w:fill="FFFFFF"/>
+        <w:spacing w:before="100" w:beforeAutospacing="1" w:after="24" w:line="336" w:lineRule="atLeast"/>
+        <w:ind w:left="384"/>
+        <w:rPr>
+          <w:rFonts w:ascii="Arial" w:hAnsi="Arial" w:cs="Arial"/>
+          <w:color w:val="252525"/>
+          <w:sz w:val="21"/>
+          <w:szCs w:val="21"/>
+        </w:rPr>
+      </w:pPr>
+      <w:r>
+        <w:rPr>
+          <w:rFonts w:ascii="Arial" w:hAnsi="Arial" w:cs="Arial"/>
+          <w:color w:val="252525"/>
+          <w:sz w:val="21"/>
+          <w:szCs w:val="21"/>
+        </w:rPr>
+        <w:t>Permohonan SIM B2 Umum harus memiliki SIM B2 atau SIM B1 Umum sekurang-kurangnya 12 bulan</w:t>
+      </w:r>
+    </w:p>
+    <w:p>
+      <w:pPr>
+        <w:shd w:val="clear" w:color="auto" w:fill="FFFFFF"/>
+        <w:spacing w:before="100" w:beforeAutospacing="1" w:after="24" w:line="336" w:lineRule="atLeast"/>
+        <w:ind w:left="24"/>
+        <w:rPr>
+          <w:rFonts w:ascii="Arial" w:hAnsi="Arial" w:cs="Arial"/>
+          <w:color w:val="252525"/>
+          <w:sz w:val="21"/>
+          <w:szCs w:val="21"/>
+        </w:rPr>
+      </w:pPr>
+    </w:p>
     <w:sectPr>
       <w:pgSz w:w="11906" w:h="16838"/>
       <w:pgMar w:top="1440" w:right="1440" w:bottom="1440" w:left="1440" w:header="708" w:footer="708" w:gutter="0"/>
@@ -4715,11 +5042,283 @@
       </w:pPr>
     </w:lvl>
   </w:abstractNum>
+  <w:abstractNum w:abstractNumId="2">
+    <w:nsid w:val="2AA07EDA"/>
+    <w:multiLevelType w:val="multilevel"/>
+    <w:tmpl w:val="66A2DB28"/>
+    <w:lvl w:ilvl="0">
+      <w:start w:val="1"/>
+      <w:numFmt w:val="bullet"/>
+      <w:lvlText w:val=""/>
+      <w:lvlJc w:val="left"/>
+      <w:pPr>
+        <w:tabs>
+          <w:tab w:val="num" w:pos="720"/>
+        </w:tabs>
+        <w:ind w:left="720" w:hanging="360"/>
+      </w:pPr>
+      <w:rPr>
+        <w:rFonts w:ascii="Symbol" w:hAnsi="Symbol" w:hint="default"/>
+        <w:sz w:val="20"/>
+      </w:rPr>
+    </w:lvl>
+    <w:lvl w:ilvl="1" w:tentative="1">
+      <w:start w:val="1"/>
+      <w:numFmt w:val="bullet"/>
+      <w:lvlText w:val=""/>
+      <w:lvlJc w:val="left"/>
+      <w:pPr>
+        <w:tabs>
+          <w:tab w:val="num" w:pos="1440"/>
+        </w:tabs>
+        <w:ind w:left="1440" w:hanging="360"/>
+      </w:pPr>
+      <w:rPr>
+        <w:rFonts w:ascii="Symbol" w:hAnsi="Symbol" w:hint="default"/>
+        <w:sz w:val="20"/>
+      </w:rPr>
+    </w:lvl>
+    <w:lvl w:ilvl="2" w:tentative="1">
+      <w:start w:val="1"/>
+      <w:numFmt w:val="bullet"/>
+      <w:lvlText w:val=""/>
+      <w:lvlJc w:val="left"/>
+      <w:pPr>
+        <w:tabs>
+          <w:tab w:val="num" w:pos="2160"/>
+        </w:tabs>
+        <w:ind w:left="2160" w:hanging="360"/>
+      </w:pPr>
+      <w:rPr>
+        <w:rFonts w:ascii="Symbol" w:hAnsi="Symbol" w:hint="default"/>
+        <w:sz w:val="20"/>
+      </w:rPr>
+    </w:lvl>
+    <w:lvl w:ilvl="3" w:tentative="1">
+      <w:start w:val="1"/>
+      <w:numFmt w:val="bullet"/>
+      <w:lvlText w:val=""/>
+      <w:lvlJc w:val="left"/>
+      <w:pPr>
+        <w:tabs>
+          <w:tab w:val="num" w:pos="2880"/>
+        </w:tabs>
+        <w:ind w:left="2880" w:hanging="360"/>
+      </w:pPr>
+      <w:rPr>
+        <w:rFonts w:ascii="Symbol" w:hAnsi="Symbol" w:hint="default"/>
+        <w:sz w:val="20"/>
+      </w:rPr>
+    </w:lvl>
+    <w:lvl w:ilvl="4" w:tentative="1">
+      <w:start w:val="1"/>
+      <w:numFmt w:val="bullet"/>
+      <w:lvlText w:val=""/>
+      <w:lvlJc w:val="left"/>
+      <w:pPr>
+        <w:tabs>
+          <w:tab w:val="num" w:pos="3600"/>
+        </w:tabs>
+        <w:ind w:left="3600" w:hanging="360"/>
+      </w:pPr>
+      <w:rPr>
+        <w:rFonts w:ascii="Symbol" w:hAnsi="Symbol" w:hint="default"/>
+        <w:sz w:val="20"/>
+      </w:rPr>
+    </w:lvl>
+    <w:lvl w:ilvl="5" w:tentative="1">
+      <w:start w:val="1"/>
+      <w:numFmt w:val="bullet"/>
+      <w:lvlText w:val=""/>
+      <w:lvlJc w:val="left"/>
+      <w:pPr>
+        <w:tabs>
+          <w:tab w:val="num" w:pos="4320"/>
+        </w:tabs>
+        <w:ind w:left="4320" w:hanging="360"/>
+      </w:pPr>
+      <w:rPr>
+        <w:rFonts w:ascii="Symbol" w:hAnsi="Symbol" w:hint="default"/>
+        <w:sz w:val="20"/>
+      </w:rPr>
+    </w:lvl>
+    <w:lvl w:ilvl="6" w:tentative="1">
+      <w:start w:val="1"/>
+      <w:numFmt w:val="bullet"/>
+      <w:lvlText w:val=""/>
+      <w:lvlJc w:val="left"/>
+      <w:pPr>
+        <w:tabs>
+          <w:tab w:val="num" w:pos="5040"/>
+        </w:tabs>
+        <w:ind w:left="5040" w:hanging="360"/>
+      </w:pPr>
+      <w:rPr>
+        <w:rFonts w:ascii="Symbol" w:hAnsi="Symbol" w:hint="default"/>
+        <w:sz w:val="20"/>
+      </w:rPr>
+    </w:lvl>
+    <w:lvl w:ilvl="7" w:tentative="1">
+      <w:start w:val="1"/>
+      <w:numFmt w:val="bullet"/>
+      <w:lvlText w:val=""/>
+      <w:lvlJc w:val="left"/>
+      <w:pPr>
+        <w:tabs>
+          <w:tab w:val="num" w:pos="5760"/>
+        </w:tabs>
+        <w:ind w:left="5760" w:hanging="360"/>
+      </w:pPr>
+      <w:rPr>
+        <w:rFonts w:ascii="Symbol" w:hAnsi="Symbol" w:hint="default"/>
+        <w:sz w:val="20"/>
+      </w:rPr>
+    </w:lvl>
+    <w:lvl w:ilvl="8" w:tentative="1">
+      <w:start w:val="1"/>
+      <w:numFmt w:val="bullet"/>
+      <w:lvlText w:val=""/>
+      <w:lvlJc w:val="left"/>
+      <w:pPr>
+        <w:tabs>
+          <w:tab w:val="num" w:pos="6480"/>
+        </w:tabs>
+        <w:ind w:left="6480" w:hanging="360"/>
+      </w:pPr>
+      <w:rPr>
+        <w:rFonts w:ascii="Symbol" w:hAnsi="Symbol" w:hint="default"/>
+        <w:sz w:val="20"/>
+      </w:rPr>
+    </w:lvl>
+  </w:abstractNum>
+  <w:abstractNum w:abstractNumId="3">
+    <w:nsid w:val="7545316A"/>
+    <w:multiLevelType w:val="multilevel"/>
+    <w:tmpl w:val="D784A4BC"/>
+    <w:lvl w:ilvl="0">
+      <w:start w:val="1"/>
+      <w:numFmt w:val="decimal"/>
+      <w:lvlText w:val="%1."/>
+      <w:lvlJc w:val="left"/>
+      <w:pPr>
+        <w:tabs>
+          <w:tab w:val="num" w:pos="720"/>
+        </w:tabs>
+        <w:ind w:left="720" w:hanging="360"/>
+      </w:pPr>
+    </w:lvl>
+    <w:lvl w:ilvl="1">
+      <w:start w:val="1"/>
+      <w:numFmt w:val="bullet"/>
+      <w:lvlText w:val=""/>
+      <w:lvlJc w:val="left"/>
+      <w:pPr>
+        <w:tabs>
+          <w:tab w:val="num" w:pos="1440"/>
+        </w:tabs>
+        <w:ind w:left="1440" w:hanging="360"/>
+      </w:pPr>
+      <w:rPr>
+        <w:rFonts w:ascii="Symbol" w:hAnsi="Symbol" w:hint="default"/>
+        <w:sz w:val="20"/>
+      </w:rPr>
+    </w:lvl>
+    <w:lvl w:ilvl="2" w:tentative="1">
+      <w:start w:val="1"/>
+      <w:numFmt w:val="decimal"/>
+      <w:lvlText w:val="%3."/>
+      <w:lvlJc w:val="left"/>
+      <w:pPr>
+        <w:tabs>
+          <w:tab w:val="num" w:pos="2160"/>
+        </w:tabs>
+        <w:ind w:left="2160" w:hanging="360"/>
+      </w:pPr>
+    </w:lvl>
+    <w:lvl w:ilvl="3" w:tentative="1">
+      <w:start w:val="1"/>
+      <w:numFmt w:val="decimal"/>
+      <w:lvlText w:val="%4."/>
+      <w:lvlJc w:val="left"/>
+      <w:pPr>
+        <w:tabs>
+          <w:tab w:val="num" w:pos="2880"/>
+        </w:tabs>
+        <w:ind w:left="2880" w:hanging="360"/>
+      </w:pPr>
+    </w:lvl>
+    <w:lvl w:ilvl="4" w:tentative="1">
+      <w:start w:val="1"/>
+      <w:numFmt w:val="decimal"/>
+      <w:lvlText w:val="%5."/>
+      <w:lvlJc w:val="left"/>
+      <w:pPr>
+        <w:tabs>
+          <w:tab w:val="num" w:pos="3600"/>
+        </w:tabs>
+        <w:ind w:left="3600" w:hanging="360"/>
+      </w:pPr>
+    </w:lvl>
+    <w:lvl w:ilvl="5" w:tentative="1">
+      <w:start w:val="1"/>
+      <w:numFmt w:val="decimal"/>
+      <w:lvlText w:val="%6."/>
+      <w:lvlJc w:val="left"/>
+      <w:pPr>
+        <w:tabs>
+          <w:tab w:val="num" w:pos="4320"/>
+        </w:tabs>
+        <w:ind w:left="4320" w:hanging="360"/>
+      </w:pPr>
+    </w:lvl>
+    <w:lvl w:ilvl="6" w:tentative="1">
+      <w:start w:val="1"/>
+      <w:numFmt w:val="decimal"/>
+      <w:lvlText w:val="%7."/>
+      <w:lvlJc w:val="left"/>
+      <w:pPr>
+        <w:tabs>
+          <w:tab w:val="num" w:pos="5040"/>
+        </w:tabs>
+        <w:ind w:left="5040" w:hanging="360"/>
+      </w:pPr>
+    </w:lvl>
+    <w:lvl w:ilvl="7" w:tentative="1">
+      <w:start w:val="1"/>
+      <w:numFmt w:val="decimal"/>
+      <w:lvlText w:val="%8."/>
+      <w:lvlJc w:val="left"/>
+      <w:pPr>
+        <w:tabs>
+          <w:tab w:val="num" w:pos="5760"/>
+        </w:tabs>
+        <w:ind w:left="5760" w:hanging="360"/>
+      </w:pPr>
+    </w:lvl>
+    <w:lvl w:ilvl="8" w:tentative="1">
+      <w:start w:val="1"/>
+      <w:numFmt w:val="decimal"/>
+      <w:lvlText w:val="%9."/>
+      <w:lvlJc w:val="left"/>
+      <w:pPr>
+        <w:tabs>
+          <w:tab w:val="num" w:pos="6480"/>
+        </w:tabs>
+        <w:ind w:left="6480" w:hanging="360"/>
+      </w:pPr>
+    </w:lvl>
+  </w:abstractNum>
   <w:num w:numId="1">
     <w:abstractNumId w:val="1"/>
   </w:num>
   <w:num w:numId="2">
     <w:abstractNumId w:val="0"/>
+  </w:num>
+  <w:num w:numId="3">
+    <w:abstractNumId w:val="3"/>
+  </w:num>
+  <w:num w:numId="4">
+    <w:abstractNumId w:val="2"/>
   </w:num>
 </w:numbering>
 </file>

</xml_diff>